<commit_message>
Update CA1 - Capstone Project Proposal - Mirka and Zygis.docx
test
</commit_message>
<xml_diff>
--- a/CA1 - Capstone Project Proposal - Mirka and Zygis.docx
+++ b/CA1 - Capstone Project Proposal - Mirka and Zygis.docx
@@ -546,34 +546,7 @@
           <w:szCs w:val="32"/>
         </w:rPr>
         <w:lastRenderedPageBreak/>
-        <w:t>Analy</w:t>
-      </w:r>
-      <w:r>
-        <w:rPr>
-          <w:b/>
-          <w:bCs/>
-          <w:sz w:val="32"/>
-          <w:szCs w:val="32"/>
-        </w:rPr>
-        <w:t>sis of</w:t>
-      </w:r>
-      <w:r>
-        <w:rPr>
-          <w:b/>
-          <w:bCs/>
-          <w:sz w:val="32"/>
-          <w:szCs w:val="32"/>
-        </w:rPr>
-        <w:t xml:space="preserve"> the Irish Housing Market: Trends, Challenges</w:t>
-      </w:r>
-      <w:r>
-        <w:rPr>
-          <w:b/>
-          <w:bCs/>
-          <w:sz w:val="32"/>
-          <w:szCs w:val="32"/>
-        </w:rPr>
-        <w:t xml:space="preserve"> and Recommendations</w:t>
+        <w:t>Analysis of the Irish Housing Market: Trends, Challenges and Recommendations</w:t>
       </w:r>
     </w:p>
     <w:p>
@@ -789,13 +762,7 @@
         <w:spacing w:after="200" w:line="276" w:lineRule="auto"/>
       </w:pPr>
       <w:r>
-        <w:t>Background and context of the Iris</w:t>
-      </w:r>
-      <w:r>
-        <w:t>h</w:t>
-      </w:r>
-      <w:r>
-        <w:t xml:space="preserve"> Housing Market</w:t>
+        <w:t>Background and context of the Irish Housing Market</w:t>
       </w:r>
     </w:p>
     <w:p>
@@ -999,6 +966,8 @@
         <w:jc w:val="both"/>
         <w:rPr>
           <w:rFonts w:cstheme="minorHAnsi"/>
+          <w:color w:val="000000"/>
+          <w:shd w:val="clear" w:color="auto" w:fill="FFFFFF"/>
         </w:rPr>
       </w:pPr>
       <w:r>
@@ -1092,6 +1061,36 @@
     <w:p>
       <w:pPr>
         <w:spacing w:after="200" w:line="276" w:lineRule="auto"/>
+        <w:ind w:firstLine="567"/>
+        <w:jc w:val="both"/>
+        <w:rPr>
+          <w:rFonts w:cstheme="minorHAnsi"/>
+          <w:color w:val="000000"/>
+          <w:shd w:val="clear" w:color="auto" w:fill="FFFFFF"/>
+        </w:rPr>
+      </w:pPr>
+    </w:p>
+    <w:p>
+      <w:pPr>
+        <w:spacing w:after="200" w:line="276" w:lineRule="auto"/>
+        <w:ind w:firstLine="567"/>
+        <w:jc w:val="both"/>
+        <w:rPr>
+          <w:rFonts w:cstheme="minorHAnsi"/>
+        </w:rPr>
+      </w:pPr>
+      <w:r>
+        <w:rPr>
+          <w:rFonts w:cstheme="minorHAnsi"/>
+          <w:color w:val="000000"/>
+          <w:shd w:val="clear" w:color="auto" w:fill="FFFFFF"/>
+        </w:rPr>
+        <w:t>It’s a test for commit</w:t>
+      </w:r>
+    </w:p>
+    <w:p>
+      <w:pPr>
+        <w:spacing w:after="200" w:line="276" w:lineRule="auto"/>
       </w:pPr>
     </w:p>
     <w:p>
@@ -1147,6 +1146,7 @@
           <w:sz w:val="28"/>
           <w:szCs w:val="28"/>
         </w:rPr>
+        <w:lastRenderedPageBreak/>
         <w:t>References</w:t>
       </w:r>
       <w:r>

</xml_diff>